<commit_message>
User evaluation report added
</commit_message>
<xml_diff>
--- a/Sprint-3/Accessibility Report.docx
+++ b/Sprint-3/Accessibility Report.docx
@@ -588,23 +588,7 @@
           <w:color w:val="212121"/>
           <w:shd w:val="clear" w:color="auto" w:fill="FAFAFA"/>
         </w:rPr>
-        <w:t>“</w:t>
-      </w:r>
-      <w:r>
-        <w:rPr>
-          <w:rFonts w:ascii="Calibri" w:hAnsi="Calibri" w:cs="Calibri"/>
-          <w:color w:val="212121"/>
-          <w:shd w:val="clear" w:color="auto" w:fill="FAFAFA"/>
-        </w:rPr>
-        <w:t>The page does not contain a heading, skip link, or landmark region</w:t>
-      </w:r>
-      <w:r>
-        <w:rPr>
-          <w:rFonts w:ascii="Calibri" w:hAnsi="Calibri" w:cs="Calibri"/>
-          <w:color w:val="212121"/>
-          <w:shd w:val="clear" w:color="auto" w:fill="FAFAFA"/>
-        </w:rPr>
-        <w:t>”</w:t>
+        <w:t>“The page does not contain a heading, skip link, or landmark region”</w:t>
       </w:r>
       <w:r>
         <w:rPr>
@@ -1161,17 +1145,23 @@
       <w:pPr>
         <w:rPr>
           <w:rFonts w:ascii="Calibri" w:hAnsi="Calibri" w:cs="Calibri"/>
-        </w:rPr>
-      </w:pPr>
-      <w:r>
-        <w:rPr>
-          <w:rFonts w:ascii="Calibri" w:hAnsi="Calibri" w:cs="Calibri"/>
+          <w:b/>
+          <w:bCs/>
+        </w:rPr>
+      </w:pPr>
+      <w:r>
+        <w:rPr>
+          <w:rFonts w:ascii="Calibri" w:hAnsi="Calibri" w:cs="Calibri"/>
+          <w:b/>
+          <w:bCs/>
         </w:rPr>
         <w:t>3 WEB</w:t>
       </w:r>
       <w:r>
         <w:rPr>
           <w:rFonts w:ascii="Calibri" w:hAnsi="Calibri" w:cs="Calibri"/>
+          <w:b/>
+          <w:bCs/>
         </w:rPr>
         <w:t xml:space="preserve"> CONTENT ACCESSIBILITY GUIDELINES</w:t>
       </w:r>
@@ -1208,15 +1198,7 @@
           <w:i/>
           <w:iCs/>
         </w:rPr>
-        <w:t xml:space="preserve"> - Accessibility Checker and Validator</w:t>
-      </w:r>
-      <w:r>
-        <w:rPr>
-          <w:rFonts w:ascii="Calibri" w:hAnsi="Calibri" w:cs="Calibri"/>
-          <w:i/>
-          <w:iCs/>
-        </w:rPr>
-        <w:t xml:space="preserve"> by </w:t>
+        <w:t xml:space="preserve"> - Accessibility Checker and Validator by </w:t>
       </w:r>
       <w:proofErr w:type="spellStart"/>
       <w:r>
@@ -1329,23 +1311,7 @@
           <w:i/>
           <w:iCs/>
         </w:rPr>
-        <w:t xml:space="preserve">We have also compared the website manually to the </w:t>
-      </w:r>
-      <w:r>
-        <w:rPr>
-          <w:rFonts w:ascii="Calibri" w:hAnsi="Calibri" w:cs="Calibri"/>
-          <w:i/>
-          <w:iCs/>
-        </w:rPr>
-        <w:t>Official</w:t>
-      </w:r>
-      <w:r>
-        <w:rPr>
-          <w:rFonts w:ascii="Calibri" w:hAnsi="Calibri" w:cs="Calibri"/>
-          <w:i/>
-          <w:iCs/>
-        </w:rPr>
-        <w:t xml:space="preserve"> Quick Reference guide found here: </w:t>
+        <w:t xml:space="preserve">We have also compared the website manually to the Official Quick Reference guide found here: </w:t>
       </w:r>
       <w:hyperlink r:id="rId18" w:history="1">
         <w:r>

</xml_diff>